<commit_message>
Finished the poster; Got the DDTW to work... blah, it's slow.
</commit_message>
<xml_diff>
--- a/docs/Documentation/Ver 2/Кратка версия.docx
+++ b/docs/Documentation/Ver 2/Кратка версия.docx
@@ -30,7 +30,7 @@
             <w:tblLook w:val="04A0" w:firstRow="1" w:lastRow="0" w:firstColumn="1" w:lastColumn="0" w:noHBand="0" w:noVBand="1"/>
           </w:tblPr>
           <w:tblGrid>
-            <w:gridCol w:w="9634"/>
+            <w:gridCol w:w="11016"/>
           </w:tblGrid>
           <w:tr>
             <w:trPr>
@@ -604,7 +604,7 @@
             <w:tblLook w:val="04A0" w:firstRow="1" w:lastRow="0" w:firstColumn="1" w:lastColumn="0" w:noHBand="0" w:noVBand="1"/>
           </w:tblPr>
           <w:tblGrid>
-            <w:gridCol w:w="9634"/>
+            <w:gridCol w:w="11016"/>
           </w:tblGrid>
           <w:tr>
             <w:tc>
@@ -840,6 +840,12 @@
         <w:rPr>
           <w:lang w:val="bg-BG"/>
         </w:rPr>
+        <w:instrText xml:space="preserve"> \* MERGEFORMAT </w:instrText>
+      </w:r>
+      <w:r>
+        <w:rPr>
+          <w:lang w:val="bg-BG"/>
+        </w:rPr>
       </w:r>
       <w:r>
         <w:rPr>
@@ -1962,7 +1968,6 @@
         <w:rPr>
           <w:lang w:val="bg-BG"/>
         </w:rPr>
-        <w:lastRenderedPageBreak/>
         <w:t>Ъгли и ротация на ставите</w:t>
       </w:r>
       <w:bookmarkEnd w:id="4"/>
@@ -2095,6 +2100,7 @@
         <w:rPr>
           <w:lang w:val="bg-BG"/>
         </w:rPr>
+        <w:lastRenderedPageBreak/>
         <w:t xml:space="preserve">Друг плюс на използването на </w:t>
       </w:r>
       <w:r>
@@ -2613,7 +2619,7 @@
           <w:lang w:eastAsia="en-US"/>
         </w:rPr>
         <w:drawing>
-          <wp:inline distT="0" distB="0" distL="0" distR="0" wp14:anchorId="7E2B2E5F" wp14:editId="599EFCE7">
+          <wp:inline distT="0" distB="0" distL="0" distR="0" wp14:anchorId="36497257" wp14:editId="3AB441C2">
             <wp:extent cx="2924175" cy="1321763"/>
             <wp:effectExtent l="0" t="0" r="0" b="0"/>
             <wp:docPr id="2" name="Picture 2"/>
@@ -2663,7 +2669,7 @@
           <w:lang w:eastAsia="en-US"/>
         </w:rPr>
         <w:drawing>
-          <wp:inline distT="0" distB="0" distL="0" distR="0" wp14:anchorId="435916A4" wp14:editId="4BC65A8F">
+          <wp:inline distT="0" distB="0" distL="0" distR="0" wp14:anchorId="304B7443" wp14:editId="59B7FE70">
             <wp:extent cx="1133475" cy="1354487"/>
             <wp:effectExtent l="0" t="0" r="0" b="0"/>
             <wp:docPr id="1" name="Picture 0" descr="skeletonNumbered.png"/>
@@ -2869,9 +2875,8 @@
         <w:rPr>
           <w:noProof/>
         </w:rPr>
-        <w:lastRenderedPageBreak/>
         <w:drawing>
-          <wp:inline distT="0" distB="0" distL="0" distR="0" wp14:anchorId="138CF6A5" wp14:editId="21DED17D">
+          <wp:inline distT="0" distB="0" distL="0" distR="0" wp14:anchorId="02A8EF33" wp14:editId="25ED2935">
             <wp:extent cx="2286000" cy="1300163"/>
             <wp:effectExtent l="0" t="0" r="0" b="0"/>
             <wp:docPr id="3" name="Picture 2" descr="poses combined.png"/>
@@ -2918,6 +2923,7 @@
         <w:rPr>
           <w:lang w:val="bg-BG"/>
         </w:rPr>
+        <w:lastRenderedPageBreak/>
         <w:t>Еднозначен м</w:t>
       </w:r>
       <w:r>
@@ -2965,16 +2971,23 @@
           <w:lang w:val="bg-BG"/>
         </w:rPr>
       </w:pPr>
+      <w:r>
+        <w:rPr>
+          <w:rFonts w:ascii="Cambria Math" w:eastAsiaTheme="minorEastAsia" w:hAnsi="Cambria Math"/>
+          <w:b/>
+          <w:lang w:val="bg-BG"/>
+        </w:rPr>
+        <w:t>Difference</w:t>
+      </w:r>
+      <w:r>
+        <w:rPr>
+          <w:rFonts w:eastAsiaTheme="minorEastAsia"/>
+          <w:b/>
+          <w:lang w:val="bg-BG"/>
+        </w:rPr>
+        <w:t xml:space="preserve"> </w:t>
+      </w:r>
       <m:oMath>
-        <m:r>
-          <m:rPr>
-            <m:sty m:val="bi"/>
-          </m:rPr>
-          <w:rPr>
-            <w:rFonts w:ascii="Cambria Math" w:eastAsiaTheme="minorEastAsia" w:hAnsi="Cambria Math"/>
-          </w:rPr>
-          <m:t>Difference</m:t>
-        </m:r>
         <m:r>
           <m:rPr>
             <m:sty m:val="bi"/>
@@ -4158,7 +4171,7 @@
           <w:noProof/>
         </w:rPr>
         <w:drawing>
-          <wp:anchor distT="0" distB="0" distL="114300" distR="114300" simplePos="0" relativeHeight="251658240" behindDoc="0" locked="0" layoutInCell="1" allowOverlap="1" wp14:anchorId="59D63194" wp14:editId="0938E039">
+          <wp:anchor distT="0" distB="0" distL="114300" distR="114300" simplePos="0" relativeHeight="251658240" behindDoc="0" locked="0" layoutInCell="1" allowOverlap="1" wp14:anchorId="16529A25" wp14:editId="79F03748">
             <wp:simplePos x="0" y="0"/>
             <wp:positionH relativeFrom="column">
               <wp:posOffset>314960</wp:posOffset>
@@ -4395,6 +4408,12 @@
         </w:rPr>
         <w:t xml:space="preserve">който показва ефективността на подхода. </w:t>
       </w:r>
+      <w:r>
+        <w:rPr>
+          <w:lang w:val="bg-BG"/>
+        </w:rPr>
+        <w:t>На фигура 10 е представено в табличен вид подобрението при използването на подхода.</w:t>
+      </w:r>
     </w:p>
     <w:p>
       <w:pPr>
@@ -4452,6 +4471,55 @@
           <w:lang w:val="bg-BG"/>
         </w:rPr>
       </w:pPr>
+      <w:r>
+        <w:rPr>
+          <w:i/>
+          <w:iCs/>
+          <w:noProof/>
+          <w:color w:val="808080" w:themeColor="text1" w:themeTint="7F"/>
+        </w:rPr>
+        <w:drawing>
+          <wp:inline distT="0" distB="0" distL="0" distR="0" wp14:anchorId="0F85CE0E" wp14:editId="1B3E9D2B">
+            <wp:extent cx="3009900" cy="2031683"/>
+            <wp:effectExtent l="0" t="0" r="0" b="0"/>
+            <wp:docPr id="4" name="Picture 4"/>
+            <wp:cNvGraphicFramePr>
+              <a:graphicFrameLocks xmlns:a="http://schemas.openxmlformats.org/drawingml/2006/main" noChangeAspect="1"/>
+            </wp:cNvGraphicFramePr>
+            <a:graphic xmlns:a="http://schemas.openxmlformats.org/drawingml/2006/main">
+              <a:graphicData uri="http://schemas.openxmlformats.org/drawingml/2006/picture">
+                <pic:pic xmlns:pic="http://schemas.openxmlformats.org/drawingml/2006/picture">
+                  <pic:nvPicPr>
+                    <pic:cNvPr id="0" name="Sakoe-Chiba-Band-ContourPlot-with-Legend.PNG"/>
+                    <pic:cNvPicPr/>
+                  </pic:nvPicPr>
+                  <pic:blipFill>
+                    <a:blip r:embed="rId16">
+                      <a:extLst>
+                        <a:ext uri="{28A0092B-C50C-407E-A947-70E740481C1C}">
+                          <a14:useLocalDpi xmlns:a14="http://schemas.microsoft.com/office/drawing/2010/main" val="0"/>
+                        </a:ext>
+                      </a:extLst>
+                    </a:blip>
+                    <a:stretch>
+                      <a:fillRect/>
+                    </a:stretch>
+                  </pic:blipFill>
+                  <pic:spPr>
+                    <a:xfrm>
+                      <a:off x="0" y="0"/>
+                      <a:ext cx="3014364" cy="2034696"/>
+                    </a:xfrm>
+                    <a:prstGeom prst="rect">
+                      <a:avLst/>
+                    </a:prstGeom>
+                  </pic:spPr>
+                </pic:pic>
+              </a:graphicData>
+            </a:graphic>
+          </wp:inline>
+        </w:drawing>
+      </w:r>
     </w:p>
     <w:p>
       <w:pPr>
@@ -4498,11 +4566,24 @@
           <w:lang w:val="bg-BG"/>
         </w:rPr>
       </w:pPr>
-      <w:r>
+    </w:p>
+    <w:p>
+      <w:pPr>
+        <w:tabs>
+          <w:tab w:val="left" w:pos="90"/>
+        </w:tabs>
+        <w:ind w:left="1440" w:firstLine="0"/>
         <w:rPr>
           <w:rStyle w:val="SubtleEmphasis"/>
           <w:lang w:val="bg-BG"/>
         </w:rPr>
+      </w:pPr>
+      <w:r>
+        <w:rPr>
+          <w:rStyle w:val="SubtleEmphasis"/>
+          <w:lang w:val="bg-BG"/>
+        </w:rPr>
+        <w:lastRenderedPageBreak/>
         <w:t>Фигура 9:</w:t>
       </w:r>
     </w:p>
@@ -4525,9 +4606,8 @@
           <w:noProof/>
           <w:color w:val="808080" w:themeColor="text1" w:themeTint="7F"/>
         </w:rPr>
-        <w:lastRenderedPageBreak/>
         <w:drawing>
-          <wp:inline distT="0" distB="0" distL="0" distR="0">
+          <wp:inline distT="0" distB="0" distL="0" distR="0" wp14:anchorId="4C20494C" wp14:editId="0DA8B7D0">
             <wp:extent cx="4562475" cy="2673635"/>
             <wp:effectExtent l="0" t="0" r="0" b="0"/>
             <wp:docPr id="5" name="Picture 5"/>
@@ -4542,7 +4622,7 @@
                     <pic:cNvPicPr/>
                   </pic:nvPicPr>
                   <pic:blipFill>
-                    <a:blip r:embed="rId16">
+                    <a:blip r:embed="rId17">
                       <a:extLst>
                         <a:ext uri="{28A0092B-C50C-407E-A947-70E740481C1C}">
                           <a14:useLocalDpi xmlns:a14="http://schemas.microsoft.com/office/drawing/2010/main" val="0"/>
@@ -4632,6 +4712,1102 @@
     </w:p>
     <w:p>
       <w:pPr>
+        <w:tabs>
+          <w:tab w:val="left" w:pos="90"/>
+        </w:tabs>
+        <w:ind w:left="1440" w:firstLine="0"/>
+        <w:rPr>
+          <w:rStyle w:val="SubtleEmphasis"/>
+          <w:lang w:val="bg-BG"/>
+        </w:rPr>
+      </w:pPr>
+      <w:r>
+        <w:rPr>
+          <w:rStyle w:val="SubtleEmphasis"/>
+          <w:lang w:val="bg-BG"/>
+        </w:rPr>
+        <w:t>Фигура 9:</w:t>
+      </w:r>
+    </w:p>
+    <w:tbl>
+      <w:tblPr>
+        <w:tblW w:w="5833" w:type="dxa"/>
+        <w:jc w:val="center"/>
+        <w:tblInd w:w="93" w:type="dxa"/>
+        <w:tblLook w:val="04A0" w:firstRow="1" w:lastRow="0" w:firstColumn="1" w:lastColumn="0" w:noHBand="0" w:noVBand="1"/>
+      </w:tblPr>
+      <w:tblGrid>
+        <w:gridCol w:w="551"/>
+        <w:gridCol w:w="1714"/>
+        <w:gridCol w:w="1725"/>
+        <w:gridCol w:w="1843"/>
+      </w:tblGrid>
+      <w:tr>
+        <w:trPr>
+          <w:trHeight w:val="405"/>
+          <w:jc w:val="center"/>
+        </w:trPr>
+        <w:tc>
+          <w:tcPr>
+            <w:tcW w:w="551" w:type="dxa"/>
+            <w:tcBorders>
+              <w:top w:val="nil"/>
+              <w:left w:val="nil"/>
+              <w:bottom w:val="single" w:sz="12" w:space="0" w:color="4F81BD"/>
+              <w:right w:val="nil"/>
+            </w:tcBorders>
+            <w:shd w:val="clear" w:color="auto" w:fill="auto"/>
+            <w:noWrap/>
+            <w:vAlign w:val="bottom"/>
+            <w:hideMark/>
+          </w:tcPr>
+          <w:p>
+            <w:pPr>
+              <w:ind w:firstLine="0"/>
+              <w:contextualSpacing w:val="0"/>
+              <w:jc w:val="left"/>
+              <w:rPr>
+                <w:rFonts w:ascii="Calibri" w:eastAsia="Times New Roman" w:hAnsi="Calibri" w:cs="Times New Roman"/>
+                <w:b/>
+                <w:bCs/>
+                <w:color w:val="1F497D"/>
+                <w:sz w:val="30"/>
+                <w:szCs w:val="30"/>
+              </w:rPr>
+            </w:pPr>
+            <w:r>
+              <w:rPr>
+                <w:rFonts w:ascii="Calibri" w:eastAsia="Times New Roman" w:hAnsi="Calibri" w:cs="Times New Roman"/>
+                <w:b/>
+                <w:bCs/>
+                <w:color w:val="1F497D"/>
+                <w:sz w:val="30"/>
+                <w:szCs w:val="30"/>
+              </w:rPr>
+              <w:t>N</w:t>
+            </w:r>
+          </w:p>
+        </w:tc>
+        <w:tc>
+          <w:tcPr>
+            <w:tcW w:w="1714" w:type="dxa"/>
+            <w:tcBorders>
+              <w:top w:val="nil"/>
+              <w:left w:val="nil"/>
+              <w:bottom w:val="single" w:sz="12" w:space="0" w:color="4F81BD"/>
+              <w:right w:val="nil"/>
+            </w:tcBorders>
+            <w:shd w:val="clear" w:color="auto" w:fill="auto"/>
+            <w:noWrap/>
+            <w:vAlign w:val="bottom"/>
+            <w:hideMark/>
+          </w:tcPr>
+          <w:p>
+            <w:pPr>
+              <w:ind w:firstLine="0"/>
+              <w:contextualSpacing w:val="0"/>
+              <w:jc w:val="left"/>
+              <w:rPr>
+                <w:rFonts w:ascii="Calibri" w:eastAsia="Times New Roman" w:hAnsi="Calibri" w:cs="Times New Roman"/>
+                <w:b/>
+                <w:bCs/>
+                <w:color w:val="1F497D"/>
+                <w:sz w:val="30"/>
+                <w:szCs w:val="30"/>
+              </w:rPr>
+            </w:pPr>
+            <w:r>
+              <w:rPr>
+                <w:rFonts w:ascii="Calibri" w:eastAsia="Times New Roman" w:hAnsi="Calibri" w:cs="Times New Roman"/>
+                <w:b/>
+                <w:bCs/>
+                <w:color w:val="1F497D"/>
+                <w:sz w:val="30"/>
+                <w:szCs w:val="30"/>
+              </w:rPr>
+              <w:t>Width in %</w:t>
+            </w:r>
+          </w:p>
+        </w:tc>
+        <w:tc>
+          <w:tcPr>
+            <w:tcW w:w="1725" w:type="dxa"/>
+            <w:tcBorders>
+              <w:top w:val="nil"/>
+              <w:left w:val="nil"/>
+              <w:bottom w:val="single" w:sz="12" w:space="0" w:color="4F81BD"/>
+              <w:right w:val="nil"/>
+            </w:tcBorders>
+            <w:shd w:val="clear" w:color="auto" w:fill="auto"/>
+            <w:noWrap/>
+            <w:vAlign w:val="bottom"/>
+            <w:hideMark/>
+          </w:tcPr>
+          <w:p>
+            <w:pPr>
+              <w:ind w:firstLine="0"/>
+              <w:contextualSpacing w:val="0"/>
+              <w:jc w:val="left"/>
+              <w:rPr>
+                <w:rFonts w:ascii="Calibri" w:eastAsia="Times New Roman" w:hAnsi="Calibri" w:cs="Times New Roman"/>
+                <w:b/>
+                <w:bCs/>
+                <w:color w:val="1F497D"/>
+                <w:sz w:val="30"/>
+                <w:szCs w:val="30"/>
+              </w:rPr>
+            </w:pPr>
+            <w:r>
+              <w:rPr>
+                <w:rFonts w:ascii="Calibri" w:eastAsia="Times New Roman" w:hAnsi="Calibri" w:cs="Times New Roman"/>
+                <w:b/>
+                <w:bCs/>
+                <w:color w:val="1F497D"/>
+                <w:sz w:val="30"/>
+                <w:szCs w:val="30"/>
+              </w:rPr>
+              <w:t>Calculations</w:t>
+            </w:r>
+          </w:p>
+        </w:tc>
+        <w:tc>
+          <w:tcPr>
+            <w:tcW w:w="1843" w:type="dxa"/>
+            <w:tcBorders>
+              <w:top w:val="nil"/>
+              <w:left w:val="nil"/>
+              <w:bottom w:val="single" w:sz="12" w:space="0" w:color="4F81BD"/>
+              <w:right w:val="nil"/>
+            </w:tcBorders>
+            <w:shd w:val="clear" w:color="auto" w:fill="auto"/>
+            <w:noWrap/>
+            <w:vAlign w:val="bottom"/>
+            <w:hideMark/>
+          </w:tcPr>
+          <w:p>
+            <w:pPr>
+              <w:ind w:firstLine="0"/>
+              <w:contextualSpacing w:val="0"/>
+              <w:jc w:val="left"/>
+              <w:rPr>
+                <w:rFonts w:ascii="Calibri" w:eastAsia="Times New Roman" w:hAnsi="Calibri" w:cs="Times New Roman"/>
+                <w:b/>
+                <w:bCs/>
+                <w:color w:val="1F497D"/>
+                <w:sz w:val="30"/>
+                <w:szCs w:val="30"/>
+              </w:rPr>
+            </w:pPr>
+            <w:r>
+              <w:rPr>
+                <w:rFonts w:ascii="Calibri" w:eastAsia="Times New Roman" w:hAnsi="Calibri" w:cs="Times New Roman"/>
+                <w:b/>
+                <w:bCs/>
+                <w:color w:val="1F497D"/>
+                <w:sz w:val="30"/>
+                <w:szCs w:val="30"/>
+              </w:rPr>
+              <w:t>Optimization</w:t>
+            </w:r>
+          </w:p>
+        </w:tc>
+      </w:tr>
+      <w:tr>
+        <w:trPr>
+          <w:trHeight w:val="315"/>
+          <w:jc w:val="center"/>
+        </w:trPr>
+        <w:tc>
+          <w:tcPr>
+            <w:tcW w:w="551" w:type="dxa"/>
+            <w:tcBorders>
+              <w:top w:val="nil"/>
+              <w:left w:val="nil"/>
+              <w:bottom w:val="nil"/>
+              <w:right w:val="nil"/>
+            </w:tcBorders>
+            <w:shd w:val="clear" w:color="auto" w:fill="auto"/>
+            <w:noWrap/>
+            <w:vAlign w:val="bottom"/>
+            <w:hideMark/>
+          </w:tcPr>
+          <w:p>
+            <w:pPr>
+              <w:ind w:firstLine="0"/>
+              <w:contextualSpacing w:val="0"/>
+              <w:jc w:val="right"/>
+              <w:rPr>
+                <w:rFonts w:ascii="Calibri" w:eastAsia="Times New Roman" w:hAnsi="Calibri" w:cs="Times New Roman"/>
+                <w:color w:val="000000"/>
+              </w:rPr>
+            </w:pPr>
+            <w:r>
+              <w:rPr>
+                <w:rFonts w:ascii="Calibri" w:eastAsia="Times New Roman" w:hAnsi="Calibri" w:cs="Times New Roman"/>
+                <w:color w:val="000000"/>
+                <w:sz w:val="22"/>
+              </w:rPr>
+              <w:t>100</w:t>
+            </w:r>
+          </w:p>
+        </w:tc>
+        <w:tc>
+          <w:tcPr>
+            <w:tcW w:w="1714" w:type="dxa"/>
+            <w:tcBorders>
+              <w:top w:val="nil"/>
+              <w:left w:val="nil"/>
+              <w:bottom w:val="nil"/>
+              <w:right w:val="nil"/>
+            </w:tcBorders>
+            <w:shd w:val="clear" w:color="auto" w:fill="auto"/>
+            <w:noWrap/>
+            <w:vAlign w:val="bottom"/>
+            <w:hideMark/>
+          </w:tcPr>
+          <w:p>
+            <w:pPr>
+              <w:ind w:firstLine="0"/>
+              <w:contextualSpacing w:val="0"/>
+              <w:jc w:val="right"/>
+              <w:rPr>
+                <w:rFonts w:ascii="Calibri" w:eastAsia="Times New Roman" w:hAnsi="Calibri" w:cs="Times New Roman"/>
+                <w:color w:val="000000"/>
+              </w:rPr>
+            </w:pPr>
+            <w:r>
+              <w:rPr>
+                <w:rFonts w:ascii="Calibri" w:eastAsia="Times New Roman" w:hAnsi="Calibri" w:cs="Times New Roman"/>
+                <w:color w:val="000000"/>
+                <w:sz w:val="22"/>
+              </w:rPr>
+              <w:t>2</w:t>
+            </w:r>
+          </w:p>
+        </w:tc>
+        <w:tc>
+          <w:tcPr>
+            <w:tcW w:w="1725" w:type="dxa"/>
+            <w:tcBorders>
+              <w:top w:val="nil"/>
+              <w:left w:val="nil"/>
+              <w:bottom w:val="nil"/>
+              <w:right w:val="nil"/>
+            </w:tcBorders>
+            <w:shd w:val="clear" w:color="auto" w:fill="auto"/>
+            <w:noWrap/>
+            <w:vAlign w:val="bottom"/>
+            <w:hideMark/>
+          </w:tcPr>
+          <w:p>
+            <w:pPr>
+              <w:ind w:firstLine="0"/>
+              <w:contextualSpacing w:val="0"/>
+              <w:jc w:val="right"/>
+              <w:rPr>
+                <w:rFonts w:ascii="Calibri" w:eastAsia="Times New Roman" w:hAnsi="Calibri" w:cs="Times New Roman"/>
+                <w:color w:val="000000"/>
+              </w:rPr>
+            </w:pPr>
+            <w:r>
+              <w:rPr>
+                <w:rFonts w:ascii="Calibri" w:eastAsia="Times New Roman" w:hAnsi="Calibri" w:cs="Times New Roman"/>
+                <w:color w:val="000000"/>
+                <w:sz w:val="22"/>
+              </w:rPr>
+              <w:t>295</w:t>
+            </w:r>
+          </w:p>
+        </w:tc>
+        <w:tc>
+          <w:tcPr>
+            <w:tcW w:w="1843" w:type="dxa"/>
+            <w:tcBorders>
+              <w:top w:val="nil"/>
+              <w:left w:val="nil"/>
+              <w:bottom w:val="nil"/>
+              <w:right w:val="nil"/>
+            </w:tcBorders>
+            <w:shd w:val="clear" w:color="auto" w:fill="auto"/>
+            <w:noWrap/>
+            <w:vAlign w:val="bottom"/>
+            <w:hideMark/>
+          </w:tcPr>
+          <w:p>
+            <w:pPr>
+              <w:ind w:firstLine="0"/>
+              <w:contextualSpacing w:val="0"/>
+              <w:jc w:val="right"/>
+              <w:rPr>
+                <w:rFonts w:ascii="Calibri" w:eastAsia="Times New Roman" w:hAnsi="Calibri" w:cs="Times New Roman"/>
+                <w:color w:val="000000"/>
+              </w:rPr>
+            </w:pPr>
+            <w:r>
+              <w:rPr>
+                <w:rFonts w:ascii="Calibri" w:eastAsia="Times New Roman" w:hAnsi="Calibri" w:cs="Times New Roman"/>
+                <w:color w:val="000000"/>
+                <w:sz w:val="22"/>
+              </w:rPr>
+              <w:t>97.05%</w:t>
+            </w:r>
+          </w:p>
+        </w:tc>
+      </w:tr>
+      <w:tr>
+        <w:trPr>
+          <w:trHeight w:val="300"/>
+          <w:jc w:val="center"/>
+        </w:trPr>
+        <w:tc>
+          <w:tcPr>
+            <w:tcW w:w="551" w:type="dxa"/>
+            <w:tcBorders>
+              <w:top w:val="nil"/>
+              <w:left w:val="nil"/>
+              <w:bottom w:val="nil"/>
+              <w:right w:val="nil"/>
+            </w:tcBorders>
+            <w:shd w:val="clear" w:color="auto" w:fill="auto"/>
+            <w:noWrap/>
+            <w:vAlign w:val="bottom"/>
+            <w:hideMark/>
+          </w:tcPr>
+          <w:p>
+            <w:pPr>
+              <w:ind w:firstLine="0"/>
+              <w:contextualSpacing w:val="0"/>
+              <w:jc w:val="right"/>
+              <w:rPr>
+                <w:rFonts w:ascii="Calibri" w:eastAsia="Times New Roman" w:hAnsi="Calibri" w:cs="Times New Roman"/>
+                <w:color w:val="000000"/>
+              </w:rPr>
+            </w:pPr>
+            <w:r>
+              <w:rPr>
+                <w:rFonts w:ascii="Calibri" w:eastAsia="Times New Roman" w:hAnsi="Calibri" w:cs="Times New Roman"/>
+                <w:color w:val="000000"/>
+                <w:sz w:val="22"/>
+              </w:rPr>
+              <w:t>100</w:t>
+            </w:r>
+          </w:p>
+        </w:tc>
+        <w:tc>
+          <w:tcPr>
+            <w:tcW w:w="1714" w:type="dxa"/>
+            <w:tcBorders>
+              <w:top w:val="nil"/>
+              <w:left w:val="nil"/>
+              <w:bottom w:val="nil"/>
+              <w:right w:val="nil"/>
+            </w:tcBorders>
+            <w:shd w:val="clear" w:color="auto" w:fill="auto"/>
+            <w:noWrap/>
+            <w:vAlign w:val="bottom"/>
+            <w:hideMark/>
+          </w:tcPr>
+          <w:p>
+            <w:pPr>
+              <w:ind w:firstLine="0"/>
+              <w:contextualSpacing w:val="0"/>
+              <w:jc w:val="right"/>
+              <w:rPr>
+                <w:rFonts w:ascii="Calibri" w:eastAsia="Times New Roman" w:hAnsi="Calibri" w:cs="Times New Roman"/>
+                <w:color w:val="000000"/>
+              </w:rPr>
+            </w:pPr>
+            <w:r>
+              <w:rPr>
+                <w:rFonts w:ascii="Calibri" w:eastAsia="Times New Roman" w:hAnsi="Calibri" w:cs="Times New Roman"/>
+                <w:color w:val="000000"/>
+                <w:sz w:val="22"/>
+              </w:rPr>
+              <w:t>4</w:t>
+            </w:r>
+          </w:p>
+        </w:tc>
+        <w:tc>
+          <w:tcPr>
+            <w:tcW w:w="1725" w:type="dxa"/>
+            <w:tcBorders>
+              <w:top w:val="nil"/>
+              <w:left w:val="nil"/>
+              <w:bottom w:val="nil"/>
+              <w:right w:val="nil"/>
+            </w:tcBorders>
+            <w:shd w:val="clear" w:color="auto" w:fill="auto"/>
+            <w:noWrap/>
+            <w:vAlign w:val="bottom"/>
+            <w:hideMark/>
+          </w:tcPr>
+          <w:p>
+            <w:pPr>
+              <w:ind w:firstLine="0"/>
+              <w:contextualSpacing w:val="0"/>
+              <w:jc w:val="right"/>
+              <w:rPr>
+                <w:rFonts w:ascii="Calibri" w:eastAsia="Times New Roman" w:hAnsi="Calibri" w:cs="Times New Roman"/>
+                <w:color w:val="000000"/>
+              </w:rPr>
+            </w:pPr>
+            <w:r>
+              <w:rPr>
+                <w:rFonts w:ascii="Calibri" w:eastAsia="Times New Roman" w:hAnsi="Calibri" w:cs="Times New Roman"/>
+                <w:color w:val="000000"/>
+                <w:sz w:val="22"/>
+              </w:rPr>
+              <w:t>683</w:t>
+            </w:r>
+          </w:p>
+        </w:tc>
+        <w:tc>
+          <w:tcPr>
+            <w:tcW w:w="1843" w:type="dxa"/>
+            <w:tcBorders>
+              <w:top w:val="nil"/>
+              <w:left w:val="nil"/>
+              <w:bottom w:val="nil"/>
+              <w:right w:val="nil"/>
+            </w:tcBorders>
+            <w:shd w:val="clear" w:color="auto" w:fill="auto"/>
+            <w:noWrap/>
+            <w:vAlign w:val="bottom"/>
+            <w:hideMark/>
+          </w:tcPr>
+          <w:p>
+            <w:pPr>
+              <w:ind w:firstLine="0"/>
+              <w:contextualSpacing w:val="0"/>
+              <w:jc w:val="right"/>
+              <w:rPr>
+                <w:rFonts w:ascii="Calibri" w:eastAsia="Times New Roman" w:hAnsi="Calibri" w:cs="Times New Roman"/>
+                <w:color w:val="000000"/>
+              </w:rPr>
+            </w:pPr>
+            <w:r>
+              <w:rPr>
+                <w:rFonts w:ascii="Calibri" w:eastAsia="Times New Roman" w:hAnsi="Calibri" w:cs="Times New Roman"/>
+                <w:color w:val="000000"/>
+                <w:sz w:val="22"/>
+              </w:rPr>
+              <w:t>93.17%</w:t>
+            </w:r>
+          </w:p>
+        </w:tc>
+      </w:tr>
+      <w:tr>
+        <w:trPr>
+          <w:trHeight w:val="300"/>
+          <w:jc w:val="center"/>
+        </w:trPr>
+        <w:tc>
+          <w:tcPr>
+            <w:tcW w:w="551" w:type="dxa"/>
+            <w:tcBorders>
+              <w:top w:val="nil"/>
+              <w:left w:val="nil"/>
+              <w:bottom w:val="nil"/>
+              <w:right w:val="nil"/>
+            </w:tcBorders>
+            <w:shd w:val="clear" w:color="auto" w:fill="auto"/>
+            <w:noWrap/>
+            <w:vAlign w:val="bottom"/>
+            <w:hideMark/>
+          </w:tcPr>
+          <w:p>
+            <w:pPr>
+              <w:ind w:firstLine="0"/>
+              <w:contextualSpacing w:val="0"/>
+              <w:jc w:val="right"/>
+              <w:rPr>
+                <w:rFonts w:ascii="Calibri" w:eastAsia="Times New Roman" w:hAnsi="Calibri" w:cs="Times New Roman"/>
+                <w:color w:val="000000"/>
+              </w:rPr>
+            </w:pPr>
+            <w:r>
+              <w:rPr>
+                <w:rFonts w:ascii="Calibri" w:eastAsia="Times New Roman" w:hAnsi="Calibri" w:cs="Times New Roman"/>
+                <w:color w:val="000000"/>
+                <w:sz w:val="22"/>
+              </w:rPr>
+              <w:t>100</w:t>
+            </w:r>
+          </w:p>
+        </w:tc>
+        <w:tc>
+          <w:tcPr>
+            <w:tcW w:w="1714" w:type="dxa"/>
+            <w:tcBorders>
+              <w:top w:val="nil"/>
+              <w:left w:val="nil"/>
+              <w:bottom w:val="nil"/>
+              <w:right w:val="nil"/>
+            </w:tcBorders>
+            <w:shd w:val="clear" w:color="auto" w:fill="auto"/>
+            <w:noWrap/>
+            <w:vAlign w:val="bottom"/>
+            <w:hideMark/>
+          </w:tcPr>
+          <w:p>
+            <w:pPr>
+              <w:ind w:firstLine="0"/>
+              <w:contextualSpacing w:val="0"/>
+              <w:jc w:val="right"/>
+              <w:rPr>
+                <w:rFonts w:ascii="Calibri" w:eastAsia="Times New Roman" w:hAnsi="Calibri" w:cs="Times New Roman"/>
+                <w:color w:val="000000"/>
+              </w:rPr>
+            </w:pPr>
+            <w:r>
+              <w:rPr>
+                <w:rFonts w:ascii="Calibri" w:eastAsia="Times New Roman" w:hAnsi="Calibri" w:cs="Times New Roman"/>
+                <w:color w:val="000000"/>
+                <w:sz w:val="22"/>
+              </w:rPr>
+              <w:t>6</w:t>
+            </w:r>
+          </w:p>
+        </w:tc>
+        <w:tc>
+          <w:tcPr>
+            <w:tcW w:w="1725" w:type="dxa"/>
+            <w:tcBorders>
+              <w:top w:val="nil"/>
+              <w:left w:val="nil"/>
+              <w:bottom w:val="nil"/>
+              <w:right w:val="nil"/>
+            </w:tcBorders>
+            <w:shd w:val="clear" w:color="auto" w:fill="auto"/>
+            <w:noWrap/>
+            <w:vAlign w:val="bottom"/>
+            <w:hideMark/>
+          </w:tcPr>
+          <w:p>
+            <w:pPr>
+              <w:ind w:firstLine="0"/>
+              <w:contextualSpacing w:val="0"/>
+              <w:jc w:val="right"/>
+              <w:rPr>
+                <w:rFonts w:ascii="Calibri" w:eastAsia="Times New Roman" w:hAnsi="Calibri" w:cs="Times New Roman"/>
+                <w:color w:val="000000"/>
+              </w:rPr>
+            </w:pPr>
+            <w:r>
+              <w:rPr>
+                <w:rFonts w:ascii="Calibri" w:eastAsia="Times New Roman" w:hAnsi="Calibri" w:cs="Times New Roman"/>
+                <w:color w:val="000000"/>
+                <w:sz w:val="22"/>
+              </w:rPr>
+              <w:t>1063</w:t>
+            </w:r>
+          </w:p>
+        </w:tc>
+        <w:tc>
+          <w:tcPr>
+            <w:tcW w:w="1843" w:type="dxa"/>
+            <w:tcBorders>
+              <w:top w:val="nil"/>
+              <w:left w:val="nil"/>
+              <w:bottom w:val="nil"/>
+              <w:right w:val="nil"/>
+            </w:tcBorders>
+            <w:shd w:val="clear" w:color="auto" w:fill="auto"/>
+            <w:noWrap/>
+            <w:vAlign w:val="bottom"/>
+            <w:hideMark/>
+          </w:tcPr>
+          <w:p>
+            <w:pPr>
+              <w:ind w:firstLine="0"/>
+              <w:contextualSpacing w:val="0"/>
+              <w:jc w:val="right"/>
+              <w:rPr>
+                <w:rFonts w:ascii="Calibri" w:eastAsia="Times New Roman" w:hAnsi="Calibri" w:cs="Times New Roman"/>
+                <w:color w:val="000000"/>
+              </w:rPr>
+            </w:pPr>
+            <w:r>
+              <w:rPr>
+                <w:rFonts w:ascii="Calibri" w:eastAsia="Times New Roman" w:hAnsi="Calibri" w:cs="Times New Roman"/>
+                <w:color w:val="000000"/>
+                <w:sz w:val="22"/>
+              </w:rPr>
+              <w:t>89.37%</w:t>
+            </w:r>
+          </w:p>
+        </w:tc>
+      </w:tr>
+      <w:tr>
+        <w:trPr>
+          <w:trHeight w:val="300"/>
+          <w:jc w:val="center"/>
+        </w:trPr>
+        <w:tc>
+          <w:tcPr>
+            <w:tcW w:w="551" w:type="dxa"/>
+            <w:tcBorders>
+              <w:top w:val="nil"/>
+              <w:left w:val="nil"/>
+              <w:bottom w:val="nil"/>
+              <w:right w:val="nil"/>
+            </w:tcBorders>
+            <w:shd w:val="clear" w:color="auto" w:fill="auto"/>
+            <w:noWrap/>
+            <w:vAlign w:val="bottom"/>
+            <w:hideMark/>
+          </w:tcPr>
+          <w:p>
+            <w:pPr>
+              <w:ind w:firstLine="0"/>
+              <w:contextualSpacing w:val="0"/>
+              <w:jc w:val="right"/>
+              <w:rPr>
+                <w:rFonts w:ascii="Calibri" w:eastAsia="Times New Roman" w:hAnsi="Calibri" w:cs="Times New Roman"/>
+                <w:b/>
+                <w:color w:val="000000"/>
+              </w:rPr>
+            </w:pPr>
+            <w:r>
+              <w:rPr>
+                <w:rFonts w:ascii="Calibri" w:eastAsia="Times New Roman" w:hAnsi="Calibri" w:cs="Times New Roman"/>
+                <w:b/>
+                <w:color w:val="000000"/>
+                <w:sz w:val="22"/>
+              </w:rPr>
+              <w:t>100</w:t>
+            </w:r>
+          </w:p>
+        </w:tc>
+        <w:tc>
+          <w:tcPr>
+            <w:tcW w:w="1714" w:type="dxa"/>
+            <w:tcBorders>
+              <w:top w:val="nil"/>
+              <w:left w:val="nil"/>
+              <w:bottom w:val="nil"/>
+              <w:right w:val="nil"/>
+            </w:tcBorders>
+            <w:shd w:val="clear" w:color="auto" w:fill="auto"/>
+            <w:noWrap/>
+            <w:vAlign w:val="bottom"/>
+            <w:hideMark/>
+          </w:tcPr>
+          <w:p>
+            <w:pPr>
+              <w:ind w:firstLine="0"/>
+              <w:contextualSpacing w:val="0"/>
+              <w:jc w:val="right"/>
+              <w:rPr>
+                <w:rFonts w:ascii="Calibri" w:eastAsia="Times New Roman" w:hAnsi="Calibri" w:cs="Times New Roman"/>
+                <w:b/>
+                <w:color w:val="000000"/>
+              </w:rPr>
+            </w:pPr>
+            <w:r>
+              <w:rPr>
+                <w:rFonts w:ascii="Calibri" w:eastAsia="Times New Roman" w:hAnsi="Calibri" w:cs="Times New Roman"/>
+                <w:b/>
+                <w:color w:val="000000"/>
+                <w:sz w:val="22"/>
+              </w:rPr>
+              <w:t>8</w:t>
+            </w:r>
+          </w:p>
+        </w:tc>
+        <w:tc>
+          <w:tcPr>
+            <w:tcW w:w="1725" w:type="dxa"/>
+            <w:tcBorders>
+              <w:top w:val="nil"/>
+              <w:left w:val="nil"/>
+              <w:bottom w:val="nil"/>
+              <w:right w:val="nil"/>
+            </w:tcBorders>
+            <w:shd w:val="clear" w:color="auto" w:fill="auto"/>
+            <w:noWrap/>
+            <w:vAlign w:val="bottom"/>
+            <w:hideMark/>
+          </w:tcPr>
+          <w:p>
+            <w:pPr>
+              <w:ind w:firstLine="0"/>
+              <w:contextualSpacing w:val="0"/>
+              <w:jc w:val="right"/>
+              <w:rPr>
+                <w:rFonts w:ascii="Calibri" w:eastAsia="Times New Roman" w:hAnsi="Calibri" w:cs="Times New Roman"/>
+                <w:b/>
+                <w:color w:val="000000"/>
+              </w:rPr>
+            </w:pPr>
+            <w:r>
+              <w:rPr>
+                <w:rFonts w:ascii="Calibri" w:eastAsia="Times New Roman" w:hAnsi="Calibri" w:cs="Times New Roman"/>
+                <w:b/>
+                <w:color w:val="000000"/>
+                <w:sz w:val="22"/>
+              </w:rPr>
+              <w:t>1435</w:t>
+            </w:r>
+          </w:p>
+        </w:tc>
+        <w:tc>
+          <w:tcPr>
+            <w:tcW w:w="1843" w:type="dxa"/>
+            <w:tcBorders>
+              <w:top w:val="nil"/>
+              <w:left w:val="nil"/>
+              <w:bottom w:val="nil"/>
+              <w:right w:val="nil"/>
+            </w:tcBorders>
+            <w:shd w:val="clear" w:color="auto" w:fill="auto"/>
+            <w:noWrap/>
+            <w:vAlign w:val="bottom"/>
+            <w:hideMark/>
+          </w:tcPr>
+          <w:p>
+            <w:pPr>
+              <w:ind w:firstLine="0"/>
+              <w:contextualSpacing w:val="0"/>
+              <w:jc w:val="right"/>
+              <w:rPr>
+                <w:rFonts w:ascii="Calibri" w:eastAsia="Times New Roman" w:hAnsi="Calibri" w:cs="Times New Roman"/>
+                <w:b/>
+                <w:color w:val="000000"/>
+              </w:rPr>
+            </w:pPr>
+            <w:r>
+              <w:rPr>
+                <w:rFonts w:ascii="Calibri" w:eastAsia="Times New Roman" w:hAnsi="Calibri" w:cs="Times New Roman"/>
+                <w:b/>
+                <w:color w:val="000000"/>
+                <w:sz w:val="22"/>
+              </w:rPr>
+              <w:t>85.65%</w:t>
+            </w:r>
+          </w:p>
+        </w:tc>
+      </w:tr>
+      <w:tr>
+        <w:trPr>
+          <w:trHeight w:val="300"/>
+          <w:jc w:val="center"/>
+        </w:trPr>
+        <w:tc>
+          <w:tcPr>
+            <w:tcW w:w="551" w:type="dxa"/>
+            <w:tcBorders>
+              <w:top w:val="nil"/>
+              <w:left w:val="nil"/>
+              <w:bottom w:val="nil"/>
+              <w:right w:val="nil"/>
+            </w:tcBorders>
+            <w:shd w:val="clear" w:color="auto" w:fill="auto"/>
+            <w:noWrap/>
+            <w:vAlign w:val="bottom"/>
+            <w:hideMark/>
+          </w:tcPr>
+          <w:p>
+            <w:pPr>
+              <w:ind w:firstLine="0"/>
+              <w:contextualSpacing w:val="0"/>
+              <w:jc w:val="right"/>
+              <w:rPr>
+                <w:rFonts w:ascii="Calibri" w:eastAsia="Times New Roman" w:hAnsi="Calibri" w:cs="Times New Roman"/>
+                <w:b/>
+                <w:color w:val="000000"/>
+              </w:rPr>
+            </w:pPr>
+            <w:r>
+              <w:rPr>
+                <w:rFonts w:ascii="Calibri" w:eastAsia="Times New Roman" w:hAnsi="Calibri" w:cs="Times New Roman"/>
+                <w:b/>
+                <w:color w:val="000000"/>
+                <w:sz w:val="22"/>
+              </w:rPr>
+              <w:t>100</w:t>
+            </w:r>
+          </w:p>
+        </w:tc>
+        <w:tc>
+          <w:tcPr>
+            <w:tcW w:w="1714" w:type="dxa"/>
+            <w:tcBorders>
+              <w:top w:val="nil"/>
+              <w:left w:val="nil"/>
+              <w:bottom w:val="nil"/>
+              <w:right w:val="nil"/>
+            </w:tcBorders>
+            <w:shd w:val="clear" w:color="auto" w:fill="auto"/>
+            <w:noWrap/>
+            <w:vAlign w:val="bottom"/>
+            <w:hideMark/>
+          </w:tcPr>
+          <w:p>
+            <w:pPr>
+              <w:ind w:firstLine="0"/>
+              <w:contextualSpacing w:val="0"/>
+              <w:jc w:val="right"/>
+              <w:rPr>
+                <w:rFonts w:ascii="Calibri" w:eastAsia="Times New Roman" w:hAnsi="Calibri" w:cs="Times New Roman"/>
+                <w:b/>
+                <w:color w:val="000000"/>
+              </w:rPr>
+            </w:pPr>
+            <w:r>
+              <w:rPr>
+                <w:rFonts w:ascii="Calibri" w:eastAsia="Times New Roman" w:hAnsi="Calibri" w:cs="Times New Roman"/>
+                <w:b/>
+                <w:color w:val="000000"/>
+                <w:sz w:val="22"/>
+              </w:rPr>
+              <w:t>10</w:t>
+            </w:r>
+          </w:p>
+        </w:tc>
+        <w:tc>
+          <w:tcPr>
+            <w:tcW w:w="1725" w:type="dxa"/>
+            <w:tcBorders>
+              <w:top w:val="nil"/>
+              <w:left w:val="nil"/>
+              <w:bottom w:val="nil"/>
+              <w:right w:val="nil"/>
+            </w:tcBorders>
+            <w:shd w:val="clear" w:color="auto" w:fill="auto"/>
+            <w:noWrap/>
+            <w:vAlign w:val="bottom"/>
+            <w:hideMark/>
+          </w:tcPr>
+          <w:p>
+            <w:pPr>
+              <w:ind w:firstLine="0"/>
+              <w:contextualSpacing w:val="0"/>
+              <w:jc w:val="right"/>
+              <w:rPr>
+                <w:rFonts w:ascii="Calibri" w:eastAsia="Times New Roman" w:hAnsi="Calibri" w:cs="Times New Roman"/>
+                <w:b/>
+                <w:color w:val="000000"/>
+              </w:rPr>
+            </w:pPr>
+            <w:r>
+              <w:rPr>
+                <w:rFonts w:ascii="Calibri" w:eastAsia="Times New Roman" w:hAnsi="Calibri" w:cs="Times New Roman"/>
+                <w:b/>
+                <w:color w:val="000000"/>
+                <w:sz w:val="22"/>
+              </w:rPr>
+              <w:t>1799</w:t>
+            </w:r>
+          </w:p>
+        </w:tc>
+        <w:tc>
+          <w:tcPr>
+            <w:tcW w:w="1843" w:type="dxa"/>
+            <w:tcBorders>
+              <w:top w:val="nil"/>
+              <w:left w:val="nil"/>
+              <w:bottom w:val="nil"/>
+              <w:right w:val="nil"/>
+            </w:tcBorders>
+            <w:shd w:val="clear" w:color="auto" w:fill="auto"/>
+            <w:noWrap/>
+            <w:vAlign w:val="bottom"/>
+            <w:hideMark/>
+          </w:tcPr>
+          <w:p>
+            <w:pPr>
+              <w:ind w:firstLine="0"/>
+              <w:contextualSpacing w:val="0"/>
+              <w:jc w:val="right"/>
+              <w:rPr>
+                <w:rFonts w:ascii="Calibri" w:eastAsia="Times New Roman" w:hAnsi="Calibri" w:cs="Times New Roman"/>
+                <w:b/>
+                <w:color w:val="000000"/>
+              </w:rPr>
+            </w:pPr>
+            <w:r>
+              <w:rPr>
+                <w:rFonts w:ascii="Calibri" w:eastAsia="Times New Roman" w:hAnsi="Calibri" w:cs="Times New Roman"/>
+                <w:b/>
+                <w:color w:val="000000"/>
+                <w:sz w:val="22"/>
+              </w:rPr>
+              <w:t>82.01%</w:t>
+            </w:r>
+          </w:p>
+        </w:tc>
+      </w:tr>
+      <w:tr>
+        <w:trPr>
+          <w:trHeight w:val="300"/>
+          <w:jc w:val="center"/>
+        </w:trPr>
+        <w:tc>
+          <w:tcPr>
+            <w:tcW w:w="551" w:type="dxa"/>
+            <w:tcBorders>
+              <w:top w:val="nil"/>
+              <w:left w:val="nil"/>
+              <w:bottom w:val="nil"/>
+              <w:right w:val="nil"/>
+            </w:tcBorders>
+            <w:shd w:val="clear" w:color="auto" w:fill="auto"/>
+            <w:noWrap/>
+            <w:vAlign w:val="bottom"/>
+            <w:hideMark/>
+          </w:tcPr>
+          <w:p>
+            <w:pPr>
+              <w:ind w:firstLine="0"/>
+              <w:contextualSpacing w:val="0"/>
+              <w:jc w:val="right"/>
+              <w:rPr>
+                <w:rFonts w:ascii="Calibri" w:eastAsia="Times New Roman" w:hAnsi="Calibri" w:cs="Times New Roman"/>
+                <w:color w:val="000000"/>
+              </w:rPr>
+            </w:pPr>
+            <w:r>
+              <w:rPr>
+                <w:rFonts w:ascii="Calibri" w:eastAsia="Times New Roman" w:hAnsi="Calibri" w:cs="Times New Roman"/>
+                <w:color w:val="000000"/>
+                <w:sz w:val="22"/>
+              </w:rPr>
+              <w:t>100</w:t>
+            </w:r>
+          </w:p>
+        </w:tc>
+        <w:tc>
+          <w:tcPr>
+            <w:tcW w:w="1714" w:type="dxa"/>
+            <w:tcBorders>
+              <w:top w:val="nil"/>
+              <w:left w:val="nil"/>
+              <w:bottom w:val="nil"/>
+              <w:right w:val="nil"/>
+            </w:tcBorders>
+            <w:shd w:val="clear" w:color="auto" w:fill="auto"/>
+            <w:noWrap/>
+            <w:vAlign w:val="bottom"/>
+            <w:hideMark/>
+          </w:tcPr>
+          <w:p>
+            <w:pPr>
+              <w:ind w:firstLine="0"/>
+              <w:contextualSpacing w:val="0"/>
+              <w:jc w:val="right"/>
+              <w:rPr>
+                <w:rFonts w:ascii="Calibri" w:eastAsia="Times New Roman" w:hAnsi="Calibri" w:cs="Times New Roman"/>
+                <w:color w:val="000000"/>
+              </w:rPr>
+            </w:pPr>
+            <w:r>
+              <w:rPr>
+                <w:rFonts w:ascii="Calibri" w:eastAsia="Times New Roman" w:hAnsi="Calibri" w:cs="Times New Roman"/>
+                <w:color w:val="000000"/>
+                <w:sz w:val="22"/>
+              </w:rPr>
+              <w:t>12</w:t>
+            </w:r>
+          </w:p>
+        </w:tc>
+        <w:tc>
+          <w:tcPr>
+            <w:tcW w:w="1725" w:type="dxa"/>
+            <w:tcBorders>
+              <w:top w:val="nil"/>
+              <w:left w:val="nil"/>
+              <w:bottom w:val="nil"/>
+              <w:right w:val="nil"/>
+            </w:tcBorders>
+            <w:shd w:val="clear" w:color="auto" w:fill="auto"/>
+            <w:noWrap/>
+            <w:vAlign w:val="bottom"/>
+            <w:hideMark/>
+          </w:tcPr>
+          <w:p>
+            <w:pPr>
+              <w:ind w:firstLine="0"/>
+              <w:contextualSpacing w:val="0"/>
+              <w:jc w:val="right"/>
+              <w:rPr>
+                <w:rFonts w:ascii="Calibri" w:eastAsia="Times New Roman" w:hAnsi="Calibri" w:cs="Times New Roman"/>
+                <w:color w:val="000000"/>
+              </w:rPr>
+            </w:pPr>
+            <w:r>
+              <w:rPr>
+                <w:rFonts w:ascii="Calibri" w:eastAsia="Times New Roman" w:hAnsi="Calibri" w:cs="Times New Roman"/>
+                <w:color w:val="000000"/>
+                <w:sz w:val="22"/>
+              </w:rPr>
+              <w:t>2155</w:t>
+            </w:r>
+          </w:p>
+        </w:tc>
+        <w:tc>
+          <w:tcPr>
+            <w:tcW w:w="1843" w:type="dxa"/>
+            <w:tcBorders>
+              <w:top w:val="nil"/>
+              <w:left w:val="nil"/>
+              <w:bottom w:val="nil"/>
+              <w:right w:val="nil"/>
+            </w:tcBorders>
+            <w:shd w:val="clear" w:color="auto" w:fill="auto"/>
+            <w:noWrap/>
+            <w:vAlign w:val="bottom"/>
+            <w:hideMark/>
+          </w:tcPr>
+          <w:p>
+            <w:pPr>
+              <w:ind w:firstLine="0"/>
+              <w:contextualSpacing w:val="0"/>
+              <w:jc w:val="right"/>
+              <w:rPr>
+                <w:rFonts w:ascii="Calibri" w:eastAsia="Times New Roman" w:hAnsi="Calibri" w:cs="Times New Roman"/>
+                <w:color w:val="000000"/>
+              </w:rPr>
+            </w:pPr>
+            <w:r>
+              <w:rPr>
+                <w:rFonts w:ascii="Calibri" w:eastAsia="Times New Roman" w:hAnsi="Calibri" w:cs="Times New Roman"/>
+                <w:color w:val="000000"/>
+                <w:sz w:val="22"/>
+              </w:rPr>
+              <w:t>78.45%</w:t>
+            </w:r>
+          </w:p>
+        </w:tc>
+      </w:tr>
+    </w:tbl>
+    <w:p>
+      <w:pPr>
+        <w:tabs>
+          <w:tab w:val="left" w:pos="90"/>
+        </w:tabs>
+        <w:ind w:left="1440" w:firstLine="0"/>
+        <w:rPr>
+          <w:rStyle w:val="SubtleEmphasis"/>
+          <w:lang w:val="bg-BG"/>
+        </w:rPr>
+      </w:pPr>
+    </w:p>
+    <w:p>
+      <w:pPr>
+        <w:tabs>
+          <w:tab w:val="left" w:pos="90"/>
+        </w:tabs>
+        <w:ind w:firstLine="0"/>
+        <w:jc w:val="center"/>
+        <w:rPr>
+          <w:rStyle w:val="SubtleEmphasis"/>
+          <w:lang w:val="bg-BG"/>
+        </w:rPr>
+      </w:pPr>
+    </w:p>
+    <w:p>
+      <w:pPr>
         <w:pStyle w:val="Heading3"/>
         <w:rPr>
           <w:lang w:val="bg-BG"/>
@@ -4706,7 +5882,21 @@
           <w:rStyle w:val="SubtleEmphasis"/>
           <w:lang w:val="bg-BG"/>
         </w:rPr>
-        <w:t>Фигура 9:</w:t>
+        <w:t xml:space="preserve">Фигура </w:t>
+      </w:r>
+      <w:r>
+        <w:rPr>
+          <w:rStyle w:val="SubtleEmphasis"/>
+          <w:lang w:val="bg-BG"/>
+        </w:rPr>
+        <w:t>11</w:t>
+      </w:r>
+      <w:r>
+        <w:rPr>
+          <w:rStyle w:val="SubtleEmphasis"/>
+          <w:lang w:val="bg-BG"/>
+        </w:rPr>
+        <w:t>:</w:t>
       </w:r>
     </w:p>
     <w:p>
@@ -4721,8 +5911,8 @@
           <w:noProof/>
         </w:rPr>
         <w:drawing>
-          <wp:inline distT="0" distB="0" distL="0" distR="0" wp14:anchorId="49B40BCB" wp14:editId="1B354BC8">
-            <wp:extent cx="2057400" cy="721776"/>
+          <wp:inline distT="0" distB="0" distL="0" distR="0" wp14:anchorId="1CA059D1" wp14:editId="4EA263B1">
+            <wp:extent cx="4452717" cy="1562100"/>
             <wp:effectExtent l="0" t="0" r="0" b="0"/>
             <wp:docPr id="9" name="Picture 9"/>
             <wp:cNvGraphicFramePr>
@@ -4736,7 +5926,7 @@
                     <pic:cNvPicPr/>
                   </pic:nvPicPr>
                   <pic:blipFill>
-                    <a:blip r:embed="rId17"/>
+                    <a:blip r:embed="rId18"/>
                     <a:stretch>
                       <a:fillRect/>
                     </a:stretch>
@@ -4744,7 +5934,7 @@
                   <pic:spPr>
                     <a:xfrm>
                       <a:off x="0" y="0"/>
-                      <a:ext cx="2069093" cy="725878"/>
+                      <a:ext cx="4478024" cy="1570978"/>
                     </a:xfrm>
                     <a:prstGeom prst="rect">
                       <a:avLst/>
@@ -4769,6 +5959,7 @@
         <w:rPr>
           <w:lang w:val="bg-BG"/>
         </w:rPr>
+        <w:lastRenderedPageBreak/>
         <w:t>Заключение</w:t>
       </w:r>
       <w:bookmarkEnd w:id="9"/>
@@ -4972,7 +6163,6 @@
         <w:rPr>
           <w:lang w:val="bg-BG"/>
         </w:rPr>
-        <w:lastRenderedPageBreak/>
         <w:t xml:space="preserve">Друго приложение e изграждането на цялостен </w:t>
       </w:r>
       <w:r>
@@ -5196,7 +6386,7 @@
           <w:noProof/>
         </w:rPr>
         <w:drawing>
-          <wp:inline distT="0" distB="0" distL="0" distR="0" wp14:anchorId="7C88E9BF" wp14:editId="2B7C3EAC">
+          <wp:inline distT="0" distB="0" distL="0" distR="0" wp14:anchorId="46D7630E" wp14:editId="4FFFDD30">
             <wp:extent cx="1990725" cy="1227614"/>
             <wp:effectExtent l="0" t="0" r="0" b="0"/>
             <wp:docPr id="6" name="Picture 6"/>
@@ -5211,7 +6401,7 @@
                     <pic:cNvPicPr/>
                   </pic:nvPicPr>
                   <pic:blipFill>
-                    <a:blip r:embed="rId18">
+                    <a:blip r:embed="rId19">
                       <a:extLst>
                         <a:ext uri="{28A0092B-C50C-407E-A947-70E740481C1C}">
                           <a14:useLocalDpi xmlns:a14="http://schemas.microsoft.com/office/drawing/2010/main" val="0"/>
@@ -5340,7 +6530,15 @@
         <w:rPr>
           <w:lang w:val="bg-BG"/>
         </w:rPr>
-        <w:t>Ако тази хипотеза е изпълнен</w:t>
+        <w:t>Ако тази хипотеза е и</w:t>
+      </w:r>
+      <w:bookmarkStart w:id="15" w:name="_GoBack"/>
+      <w:bookmarkEnd w:id="15"/>
+      <w:r>
+        <w:rPr>
+          <w:lang w:val="bg-BG"/>
+        </w:rPr>
+        <w:t>зпълнен</w:t>
       </w:r>
       <w:r>
         <w:t>a</w:t>
@@ -5410,7 +6608,32 @@
         <w:rPr>
           <w:lang w:val="bg-BG"/>
         </w:rPr>
-        <w:t>текущия кадър в едно от движенията.</w:t>
+        <w:t>текущия</w:t>
+      </w:r>
+      <w:r>
+        <w:rPr>
+          <w:lang w:val="bg-BG"/>
+        </w:rPr>
+        <w:t>т</w:t>
+      </w:r>
+      <w:r>
+        <w:rPr>
+          <w:lang w:val="bg-BG"/>
+        </w:rPr>
+        <w:t xml:space="preserve"> кадър </w:t>
+      </w:r>
+      <w:r>
+        <w:rPr>
+          <w:b/>
+          <w:lang w:val="bg-BG"/>
+        </w:rPr>
+        <w:t>А</w:t>
+      </w:r>
+      <w:r>
+        <w:rPr>
+          <w:lang w:val="bg-BG"/>
+        </w:rPr>
+        <w:t>.</w:t>
       </w:r>
     </w:p>
     <w:p>
@@ -5484,19 +6707,6 @@
         <w:rPr>
           <w:lang w:val="bg-BG"/>
         </w:rPr>
-        <w:t>.</w:t>
-      </w:r>
-    </w:p>
-    <w:p>
-      <w:pPr>
-        <w:rPr>
-          <w:lang w:val="bg-BG"/>
-        </w:rPr>
-      </w:pPr>
-      <w:r>
-        <w:rPr>
-          <w:lang w:val="bg-BG"/>
-        </w:rPr>
         <w:t>Ако означи</w:t>
       </w:r>
       <w:r>
@@ -5614,6 +6824,7 @@
               <w:rFonts w:ascii="Cambria Math" w:hAnsi="Cambria Math"/>
               <w:lang w:val="bg-BG"/>
             </w:rPr>
+            <w:lastRenderedPageBreak/>
             <m:t xml:space="preserve">Difference= </m:t>
           </m:r>
           <m:nary>
@@ -5775,7 +6986,7 @@
           <w:lang w:val="bg-BG"/>
         </w:rPr>
       </w:pPr>
-      <w:bookmarkStart w:id="15" w:name="_Toc342245684"/>
+      <w:bookmarkStart w:id="16" w:name="_Toc342245684"/>
       <w:r>
         <w:rPr>
           <w:lang w:val="bg-BG"/>
@@ -5788,7 +6999,7 @@
         </w:rPr>
         <w:t>естове</w:t>
       </w:r>
-      <w:bookmarkEnd w:id="15"/>
+      <w:bookmarkEnd w:id="16"/>
     </w:p>
     <w:p>
       <w:pPr>
@@ -5862,13 +7073,13 @@
         <w:tblLook w:val="04A0" w:firstRow="1" w:lastRow="0" w:firstColumn="1" w:lastColumn="0" w:noHBand="0" w:noVBand="1"/>
       </w:tblPr>
       <w:tblGrid>
-        <w:gridCol w:w="2087"/>
+        <w:gridCol w:w="2567"/>
         <w:gridCol w:w="945"/>
-        <w:gridCol w:w="1195"/>
-        <w:gridCol w:w="1225"/>
-        <w:gridCol w:w="1322"/>
-        <w:gridCol w:w="1282"/>
-        <w:gridCol w:w="1578"/>
+        <w:gridCol w:w="1374"/>
+        <w:gridCol w:w="1426"/>
+        <w:gridCol w:w="1507"/>
+        <w:gridCol w:w="1500"/>
+        <w:gridCol w:w="1697"/>
       </w:tblGrid>
       <w:tr>
         <w:trPr>
@@ -5909,7 +7120,6 @@
                 <w:color w:val="000000"/>
                 <w:sz w:val="22"/>
               </w:rPr>
-              <w:lastRenderedPageBreak/>
               <w:t>Algorith</w:t>
             </w:r>
             <w:r>
@@ -6478,7 +7688,27 @@
                 <w:color w:val="000000"/>
                 <w:sz w:val="22"/>
               </w:rPr>
-              <w:t>Elastic action comparison with freedom degree</w:t>
+              <w:t>Elastic action comparison with freedom d</w:t>
+            </w:r>
+            <w:r>
+              <w:rPr>
+                <w:rFonts w:ascii="Cambria" w:eastAsia="Times New Roman" w:hAnsi="Cambria" w:cs="Times New Roman"/>
+                <w:b/>
+                <w:bCs/>
+                <w:color w:val="000000"/>
+                <w:sz w:val="22"/>
+              </w:rPr>
+              <w:t>e</w:t>
+            </w:r>
+            <w:r>
+              <w:rPr>
+                <w:rFonts w:ascii="Cambria" w:eastAsia="Times New Roman" w:hAnsi="Cambria" w:cs="Times New Roman"/>
+                <w:b/>
+                <w:bCs/>
+                <w:color w:val="000000"/>
+                <w:sz w:val="22"/>
+              </w:rPr>
+              <w:t>gree</w:t>
             </w:r>
           </w:p>
         </w:tc>
@@ -6727,8 +7957,6 @@
         </w:rPr>
         <w:t>Главната цел в бъдещето развитие на проекта е имплементирането на скрити модели на Марков и комбинирането им с ДИВ с цел по-абстрактно разпознаване на активности – времетраенето на дадена активност би могло да се увеличи значително, а разработката ще може да се използва още по-ефективно в изброените ѝ сфери на приложение, както и в много други.</w:t>
       </w:r>
-      <w:bookmarkStart w:id="16" w:name="_GoBack"/>
-      <w:bookmarkEnd w:id="16"/>
     </w:p>
     <w:p>
       <w:pPr>
@@ -6747,11 +7975,6 @@
       <w:bookmarkEnd w:id="17"/>
     </w:p>
     <w:p>
-      <w:pPr>
-        <w:rPr>
-          <w:lang w:val="bg-BG"/>
-        </w:rPr>
-      </w:pPr>
       <w:r>
         <w:rPr>
           <w:lang w:val="bg-BG"/>
@@ -6896,14 +8119,12 @@
         </w:rPr>
         <w:t xml:space="preserve"> релативно ефективен начин за разпознаване на еднакви движения, извършени с различни скорости. С цел по-високо ниво на качество, за набавяне на данни за триизмерния скелет на потребителя, се използва </w:t>
       </w:r>
-      <w:proofErr w:type="spellStart"/>
       <w:r>
         <w:rPr>
           <w:lang w:val="de-DE"/>
         </w:rPr>
         <w:t>Kinect</w:t>
       </w:r>
-      <w:proofErr w:type="spellEnd"/>
       <w:r>
         <w:rPr>
           <w:lang w:val="bg-BG"/>
@@ -6927,21 +8148,42 @@
           <w:lang w:val="bg-BG"/>
         </w:rPr>
         <w:t xml:space="preserve"> По-голяма точност на разпознаване на движенията се постига чрез филтриране на входните данни за скелета.</w:t>
+      </w:r>
+    </w:p>
+    <w:p/>
+    <w:p>
+      <w:pPr>
+        <w:pStyle w:val="Subtitle"/>
+        <w:ind w:firstLine="0"/>
+        <w:rPr>
+          <w:lang w:val="bg-BG"/>
+        </w:rPr>
+      </w:pPr>
+      <w:r>
+        <w:rPr>
+          <w:lang w:val="bg-BG"/>
+        </w:rPr>
+        <w:t>Благодарности</w:t>
       </w:r>
     </w:p>
     <w:p>
       <w:pPr>
-        <w:ind w:firstLine="0"/>
-        <w:rPr>
-          <w:lang w:val="bg-BG"/>
-        </w:rPr>
-      </w:pPr>
+        <w:rPr>
+          <w:lang w:val="bg-BG"/>
+        </w:rPr>
+      </w:pPr>
+      <w:r>
+        <w:rPr>
+          <w:lang w:val="bg-BG"/>
+        </w:rPr>
+        <w:t>Авторът желае да изкаже благодарност на Румен Данговски, Валерия Станева, Калина Петрова и ръководителя на проекта, Светослав Колев, за ценните съвети и изказани мнения. Също така желае да изкаже благодарност и към Ученическия институт по математика и информатика (УчИМИ) към БАН, който организира „Лятна изследователска школа”, където бе поставено началото на проекта.</w:t>
+      </w:r>
     </w:p>
     <w:sectPr>
-      <w:headerReference w:type="default" r:id="rId19"/>
-      <w:footerReference w:type="default" r:id="rId20"/>
+      <w:headerReference w:type="default" r:id="rId20"/>
+      <w:footerReference w:type="default" r:id="rId21"/>
       <w:pgSz w:w="12240" w:h="15840" w:code="1"/>
-      <w:pgMar w:top="994" w:right="1411" w:bottom="1080" w:left="1411" w:header="720" w:footer="461" w:gutter="0"/>
+      <w:pgMar w:top="720" w:right="720" w:bottom="720" w:left="720" w:header="720" w:footer="461" w:gutter="0"/>
       <w:pgNumType w:start="0"/>
       <w:cols w:space="720"/>
       <w:titlePg/>
@@ -7008,7 +8250,7 @@
           <w:rPr>
             <w:noProof/>
           </w:rPr>
-          <w:t>6</w:t>
+          <w:t>5</w:t>
         </w:r>
         <w:r>
           <w:rPr>
@@ -8866,7 +10108,7 @@
 </file>
 
 <file path=customXml/itemProps1.xml><?xml version="1.0" encoding="utf-8"?>
-<ds:datastoreItem xmlns:ds="http://schemas.openxmlformats.org/officeDocument/2006/customXml" ds:itemID="{28CF6731-20EE-43F0-A9E2-01F8419C3534}">
+<ds:datastoreItem xmlns:ds="http://schemas.openxmlformats.org/officeDocument/2006/customXml" ds:itemID="{C662990A-1752-4879-B818-68F31F60166B}">
   <ds:schemaRefs>
     <ds:schemaRef ds:uri="http://schemas.openxmlformats.org/officeDocument/2006/bibliography"/>
   </ds:schemaRefs>

</xml_diff>